<commit_message>
Update Alarms data modeling example.docx
</commit_message>
<xml_diff>
--- a/Alarms/Alarms data modeling example.docx
+++ b/Alarms/Alarms data modeling example.docx
@@ -49,6 +49,140 @@
       <w:r>
         <w:t>- the use of keyed data and the benefits</w:t>
       </w:r>
+    </w:p>
+    <w:p>
+      <w:pPr>
+        <w:spacing w:after="0" w:line="240" w:lineRule="auto"/>
+      </w:pPr>
+    </w:p>
+    <w:p>
+      <w:pPr>
+        <w:spacing w:after="0" w:line="240" w:lineRule="auto"/>
+        <w:rPr>
+          <w:b/>
+          <w:bCs/>
+        </w:rPr>
+      </w:pPr>
+      <w:r>
+        <w:rPr>
+          <w:b/>
+          <w:bCs/>
+        </w:rPr>
+        <w:t>Special Note</w:t>
+      </w:r>
+    </w:p>
+    <w:p>
+      <w:pPr>
+        <w:spacing w:after="0" w:line="240" w:lineRule="auto"/>
+      </w:pPr>
+      <w:r>
+        <w:t>There are 5 examples of code provided to show an Alarms data model example.  Examples are not identical</w:t>
+      </w:r>
+    </w:p>
+    <w:p>
+      <w:pPr>
+        <w:spacing w:after="0" w:line="240" w:lineRule="auto"/>
+      </w:pPr>
+      <w:r>
+        <w:rPr>
+          <w:i/>
+          <w:iCs/>
+        </w:rPr>
+        <w:t>Win C++98:</w:t>
+      </w:r>
+      <w:r>
+        <w:t xml:space="preserve"> The creation of Instances is done in an efficient </w:t>
+      </w:r>
+      <w:r>
+        <w:t>manner; a</w:t>
+      </w:r>
+      <w:r>
+        <w:t xml:space="preserve"> handle to the instances is created once and is used when to writing the sample.</w:t>
+      </w:r>
+    </w:p>
+    <w:p>
+      <w:pPr>
+        <w:spacing w:after="0" w:line="240" w:lineRule="auto"/>
+      </w:pPr>
+      <w:proofErr w:type="spellStart"/>
+      <w:r>
+        <w:rPr>
+          <w:i/>
+          <w:iCs/>
+        </w:rPr>
+        <w:t>WinC</w:t>
+      </w:r>
+      <w:proofErr w:type="spellEnd"/>
+      <w:r>
+        <w:rPr>
+          <w:i/>
+          <w:iCs/>
+        </w:rPr>
+        <w:t>++11:</w:t>
+      </w:r>
+      <w:r>
+        <w:t xml:space="preserve"> The instance handle is created prior to transmission in every case – it is a unique value in</w:t>
+      </w:r>
+      <w:r>
+        <w:t xml:space="preserve"> every transmitted sample.</w:t>
+      </w:r>
+    </w:p>
+    <w:p>
+      <w:pPr>
+        <w:spacing w:after="0" w:line="240" w:lineRule="auto"/>
+      </w:pPr>
+      <w:r>
+        <w:rPr>
+          <w:i/>
+          <w:iCs/>
+        </w:rPr>
+        <w:t>Linux C++98:</w:t>
+      </w:r>
+      <w:r>
+        <w:t xml:space="preserve"> </w:t>
+      </w:r>
+      <w:r>
+        <w:t>The instance handle is created prior to transmission in every case – it is a unique value in every transmitted sample.</w:t>
+      </w:r>
+    </w:p>
+    <w:p>
+      <w:pPr>
+        <w:spacing w:after="0" w:line="240" w:lineRule="auto"/>
+      </w:pPr>
+      <w:r>
+        <w:rPr>
+          <w:i/>
+          <w:iCs/>
+        </w:rPr>
+        <w:t>Linux C++11:</w:t>
+      </w:r>
+      <w:r>
+        <w:t xml:space="preserve"> </w:t>
+      </w:r>
+      <w:r>
+        <w:t>The instance handle is created prior to transmission in every case – it is a unique value in every transmitted sample.</w:t>
+      </w:r>
+    </w:p>
+    <w:p>
+      <w:pPr>
+        <w:spacing w:after="0" w:line="240" w:lineRule="auto"/>
+        <w:rPr>
+          <w:i/>
+          <w:iCs/>
+        </w:rPr>
+      </w:pPr>
+      <w:r>
+        <w:rPr>
+          <w:i/>
+          <w:iCs/>
+        </w:rPr>
+        <w:t>Python:</w:t>
+      </w:r>
+    </w:p>
+    <w:p>
+      <w:pPr>
+        <w:spacing w:after="0" w:line="240" w:lineRule="auto"/>
+      </w:pPr>
     </w:p>
     <w:p>
       <w:pPr>
@@ -2600,27 +2734,1311 @@
     <w:p>
       <w:pPr>
         <w:spacing w:after="0" w:line="240" w:lineRule="auto"/>
-      </w:pPr>
-    </w:p>
-    <w:p>
-      <w:pPr>
-        <w:spacing w:after="0" w:line="240" w:lineRule="auto"/>
-      </w:pPr>
-    </w:p>
-    <w:p>
-      <w:pPr>
-        <w:spacing w:after="0" w:line="240" w:lineRule="auto"/>
-      </w:pPr>
-    </w:p>
-    <w:p>
-      <w:pPr>
-        <w:spacing w:after="0" w:line="240" w:lineRule="auto"/>
-      </w:pPr>
-    </w:p>
-    <w:p>
-      <w:pPr>
-        <w:spacing w:after="0" w:line="240" w:lineRule="auto"/>
-      </w:pPr>
+        <w:rPr>
+          <w:b/>
+          <w:bCs/>
+        </w:rPr>
+      </w:pPr>
+      <w:r>
+        <w:rPr>
+          <w:b/>
+          <w:bCs/>
+        </w:rPr>
+        <w:t>Old School</w:t>
+      </w:r>
+      <w:r>
+        <w:rPr>
+          <w:b/>
+          <w:bCs/>
+        </w:rPr>
+        <w:t xml:space="preserve"> Instance Creation</w:t>
+      </w:r>
+    </w:p>
+    <w:p>
+      <w:pPr>
+        <w:spacing w:after="0" w:line="240" w:lineRule="auto"/>
+      </w:pPr>
+      <w:r>
+        <w:t xml:space="preserve">The Linux </w:t>
+      </w:r>
+      <w:r>
+        <w:t xml:space="preserve">C++98 </w:t>
+      </w:r>
+      <w:r>
+        <w:t xml:space="preserve">example makes use of the “old school” implementation of Instances in that it creates </w:t>
+      </w:r>
+      <w:r>
+        <w:t xml:space="preserve">(calculates) </w:t>
+      </w:r>
+      <w:r>
+        <w:t>a handle prior to every transmission of the sample.</w:t>
+      </w:r>
+      <w:r>
+        <w:t xml:space="preserve">  </w:t>
+      </w:r>
+    </w:p>
+    <w:p>
+      <w:pPr>
+        <w:spacing w:after="0" w:line="240" w:lineRule="auto"/>
+      </w:pPr>
+    </w:p>
+    <w:p>
+      <w:pPr>
+        <w:pStyle w:val="ListParagraph"/>
+        <w:numPr>
+          <w:ilvl w:val="0"/>
+          <w:numId w:val="2"/>
+        </w:numPr>
+        <w:spacing w:after="0" w:line="240" w:lineRule="auto"/>
+        <w:rPr>
+          <w:b/>
+          <w:bCs/>
+        </w:rPr>
+      </w:pPr>
+      <w:r>
+        <w:rPr>
+          <w:b/>
+          <w:bCs/>
+        </w:rPr>
+        <w:t xml:space="preserve">The data sample is </w:t>
+      </w:r>
+      <w:r>
+        <w:rPr>
+          <w:b/>
+          <w:bCs/>
+        </w:rPr>
+        <w:t>created:</w:t>
+      </w:r>
+    </w:p>
+    <w:p>
+      <w:pPr>
+        <w:spacing w:after="0" w:line="240" w:lineRule="auto"/>
+      </w:pPr>
+      <w:r>
+        <w:t xml:space="preserve">//Create memory for Instance #1: this will allocate space for the Alarms data structure </w:t>
+      </w:r>
+    </w:p>
+    <w:p>
+      <w:pPr>
+        <w:spacing w:after="0" w:line="240" w:lineRule="auto"/>
+      </w:pPr>
+      <w:r>
+        <w:t xml:space="preserve">    </w:t>
+      </w:r>
+      <w:proofErr w:type="spellStart"/>
+      <w:r>
+        <w:t>Alarms_IntrusionAlarm</w:t>
+      </w:r>
+      <w:proofErr w:type="spellEnd"/>
+      <w:r>
+        <w:t xml:space="preserve"> *data = </w:t>
+      </w:r>
+      <w:proofErr w:type="spellStart"/>
+      <w:r>
+        <w:t>Alarms_</w:t>
+      </w:r>
+      <w:proofErr w:type="gramStart"/>
+      <w:r>
+        <w:t>IntrusionAlarmTypeSupport</w:t>
+      </w:r>
+      <w:proofErr w:type="spellEnd"/>
+      <w:r>
+        <w:t>::</w:t>
+      </w:r>
+      <w:proofErr w:type="spellStart"/>
+      <w:proofErr w:type="gramEnd"/>
+      <w:r>
+        <w:t>create_data</w:t>
+      </w:r>
+      <w:proofErr w:type="spellEnd"/>
+      <w:r>
+        <w:t>();</w:t>
+      </w:r>
+    </w:p>
+    <w:p>
+      <w:pPr>
+        <w:spacing w:after="0" w:line="240" w:lineRule="auto"/>
+      </w:pPr>
+      <w:r>
+        <w:t xml:space="preserve">    if (data == NULL) {</w:t>
+      </w:r>
+    </w:p>
+    <w:p>
+      <w:pPr>
+        <w:spacing w:after="0" w:line="240" w:lineRule="auto"/>
+      </w:pPr>
+      <w:r>
+        <w:t xml:space="preserve">        return </w:t>
+      </w:r>
+      <w:proofErr w:type="spellStart"/>
+      <w:r>
+        <w:t>shutdown_</w:t>
+      </w:r>
+      <w:proofErr w:type="gramStart"/>
+      <w:r>
+        <w:t>participant</w:t>
+      </w:r>
+      <w:proofErr w:type="spellEnd"/>
+      <w:r>
+        <w:t>(</w:t>
+      </w:r>
+      <w:proofErr w:type="gramEnd"/>
+    </w:p>
+    <w:p>
+      <w:pPr>
+        <w:spacing w:after="0" w:line="240" w:lineRule="auto"/>
+      </w:pPr>
+      <w:r>
+        <w:t xml:space="preserve">            participant,</w:t>
+      </w:r>
+    </w:p>
+    <w:p>
+      <w:pPr>
+        <w:spacing w:after="0" w:line="240" w:lineRule="auto"/>
+      </w:pPr>
+      <w:r>
+        <w:t xml:space="preserve">            "</w:t>
+      </w:r>
+      <w:proofErr w:type="spellStart"/>
+      <w:r>
+        <w:t>Alarms_</w:t>
+      </w:r>
+      <w:proofErr w:type="gramStart"/>
+      <w:r>
+        <w:t>IntrusionAlarmTypeSupport</w:t>
+      </w:r>
+      <w:proofErr w:type="spellEnd"/>
+      <w:r>
+        <w:t>::</w:t>
+      </w:r>
+      <w:proofErr w:type="spellStart"/>
+      <w:proofErr w:type="gramEnd"/>
+      <w:r>
+        <w:t>create_data</w:t>
+      </w:r>
+      <w:proofErr w:type="spellEnd"/>
+      <w:r>
+        <w:t xml:space="preserve"> error",</w:t>
+      </w:r>
+    </w:p>
+    <w:p>
+      <w:pPr>
+        <w:spacing w:after="0" w:line="240" w:lineRule="auto"/>
+      </w:pPr>
+      <w:r>
+        <w:t xml:space="preserve">            EXIT_FAILURE</w:t>
+      </w:r>
+      <w:proofErr w:type="gramStart"/>
+      <w:r>
+        <w:t>);</w:t>
+      </w:r>
+      <w:proofErr w:type="gramEnd"/>
+    </w:p>
+    <w:p>
+      <w:pPr>
+        <w:spacing w:after="0" w:line="240" w:lineRule="auto"/>
+      </w:pPr>
+      <w:r>
+        <w:t xml:space="preserve">    }</w:t>
+      </w:r>
+      <w:r>
+        <w:t xml:space="preserve"> </w:t>
+      </w:r>
+    </w:p>
+    <w:p>
+      <w:pPr>
+        <w:spacing w:after="0" w:line="240" w:lineRule="auto"/>
+      </w:pPr>
+    </w:p>
+    <w:p>
+      <w:pPr>
+        <w:pStyle w:val="ListParagraph"/>
+        <w:numPr>
+          <w:ilvl w:val="0"/>
+          <w:numId w:val="2"/>
+        </w:numPr>
+        <w:spacing w:after="0" w:line="240" w:lineRule="auto"/>
+        <w:rPr>
+          <w:b/>
+          <w:bCs/>
+        </w:rPr>
+      </w:pPr>
+      <w:r>
+        <w:rPr>
+          <w:b/>
+          <w:bCs/>
+        </w:rPr>
+        <w:t>The data sample is populated:</w:t>
+      </w:r>
+    </w:p>
+    <w:p>
+      <w:pPr>
+        <w:spacing w:after="0" w:line="240" w:lineRule="auto"/>
+      </w:pPr>
+      <w:r>
+        <w:t xml:space="preserve">//Instance #1 - </w:t>
+      </w:r>
+      <w:r>
+        <w:t>populating</w:t>
+      </w:r>
+      <w:r>
+        <w:t xml:space="preserve"> the content of this sample</w:t>
+      </w:r>
+    </w:p>
+    <w:p>
+      <w:pPr>
+        <w:spacing w:after="0" w:line="240" w:lineRule="auto"/>
+      </w:pPr>
+      <w:r>
+        <w:tab/>
+      </w:r>
+      <w:r>
+        <w:tab/>
+        <w:t xml:space="preserve">char </w:t>
+      </w:r>
+      <w:proofErr w:type="spellStart"/>
+      <w:r>
+        <w:t>alarm_</w:t>
+      </w:r>
+      <w:proofErr w:type="gramStart"/>
+      <w:r>
+        <w:t>string</w:t>
+      </w:r>
+      <w:proofErr w:type="spellEnd"/>
+      <w:r>
+        <w:t>[</w:t>
+      </w:r>
+      <w:proofErr w:type="gramEnd"/>
+      <w:r>
+        <w:t>] = "alarm name";</w:t>
+      </w:r>
+    </w:p>
+    <w:p>
+      <w:pPr>
+        <w:spacing w:after="0" w:line="240" w:lineRule="auto"/>
+      </w:pPr>
+      <w:r>
+        <w:tab/>
+      </w:r>
+      <w:r>
+        <w:tab/>
+        <w:t xml:space="preserve">data-&gt;sourceId.id = </w:t>
+      </w:r>
+      <w:proofErr w:type="gramStart"/>
+      <w:r>
+        <w:t>1;  /</w:t>
+      </w:r>
+      <w:proofErr w:type="gramEnd"/>
+      <w:r>
+        <w:t>/note the keyed value is set to something unique</w:t>
+      </w:r>
+    </w:p>
+    <w:p>
+      <w:pPr>
+        <w:spacing w:after="0" w:line="240" w:lineRule="auto"/>
+      </w:pPr>
+      <w:r>
+        <w:tab/>
+      </w:r>
+      <w:r>
+        <w:tab/>
+        <w:t>data-&gt;</w:t>
+      </w:r>
+      <w:proofErr w:type="spellStart"/>
+      <w:r>
+        <w:t>sourceId.resourceId</w:t>
+      </w:r>
+      <w:proofErr w:type="spellEnd"/>
+      <w:r>
+        <w:t xml:space="preserve"> = </w:t>
+      </w:r>
+      <w:proofErr w:type="gramStart"/>
+      <w:r>
+        <w:t>10;  /</w:t>
+      </w:r>
+      <w:proofErr w:type="gramEnd"/>
+      <w:r>
+        <w:t>/note the keyed value is set to something unique</w:t>
+      </w:r>
+    </w:p>
+    <w:p>
+      <w:pPr>
+        <w:spacing w:after="0" w:line="240" w:lineRule="auto"/>
+      </w:pPr>
+      <w:r>
+        <w:tab/>
+      </w:r>
+      <w:r>
+        <w:tab/>
+        <w:t>data-&gt;</w:t>
+      </w:r>
+      <w:proofErr w:type="spellStart"/>
+      <w:r>
+        <w:t>alarmTypeName</w:t>
+      </w:r>
+      <w:proofErr w:type="spellEnd"/>
+      <w:r>
+        <w:t xml:space="preserve"> = </w:t>
+      </w:r>
+      <w:proofErr w:type="spellStart"/>
+      <w:r>
+        <w:t>alarm_</w:t>
+      </w:r>
+      <w:proofErr w:type="gramStart"/>
+      <w:r>
+        <w:t>string</w:t>
+      </w:r>
+      <w:proofErr w:type="spellEnd"/>
+      <w:r>
+        <w:t>;</w:t>
+      </w:r>
+      <w:proofErr w:type="gramEnd"/>
+    </w:p>
+    <w:p>
+      <w:pPr>
+        <w:spacing w:after="0" w:line="240" w:lineRule="auto"/>
+      </w:pPr>
+      <w:r>
+        <w:tab/>
+      </w:r>
+      <w:r>
+        <w:tab/>
+        <w:t xml:space="preserve">data-&gt;severity = </w:t>
+      </w:r>
+      <w:proofErr w:type="gramStart"/>
+      <w:r>
+        <w:t>Critical;</w:t>
+      </w:r>
+      <w:proofErr w:type="gramEnd"/>
+    </w:p>
+    <w:p>
+      <w:pPr>
+        <w:spacing w:after="0" w:line="240" w:lineRule="auto"/>
+      </w:pPr>
+      <w:r>
+        <w:tab/>
+      </w:r>
+      <w:r>
+        <w:tab/>
+        <w:t xml:space="preserve">data-&gt;null = </w:t>
+      </w:r>
+      <w:proofErr w:type="gramStart"/>
+      <w:r>
+        <w:t>Open;</w:t>
+      </w:r>
+      <w:proofErr w:type="gramEnd"/>
+    </w:p>
+    <w:p>
+      <w:pPr>
+        <w:spacing w:after="0" w:line="240" w:lineRule="auto"/>
+      </w:pPr>
+      <w:r>
+        <w:tab/>
+      </w:r>
+      <w:r>
+        <w:tab/>
+        <w:t>data-&gt;</w:t>
+      </w:r>
+      <w:proofErr w:type="spellStart"/>
+      <w:r>
+        <w:t>numericValue.number</w:t>
+      </w:r>
+      <w:proofErr w:type="spellEnd"/>
+      <w:r>
+        <w:t xml:space="preserve"> </w:t>
+      </w:r>
+      <w:proofErr w:type="gramStart"/>
+      <w:r>
+        <w:t>=  (</w:t>
+      </w:r>
+      <w:proofErr w:type="gramEnd"/>
+      <w:r>
+        <w:t xml:space="preserve">float) </w:t>
+      </w:r>
+      <w:proofErr w:type="spellStart"/>
+      <w:r>
+        <w:t>samples_written</w:t>
+      </w:r>
+      <w:proofErr w:type="spellEnd"/>
+      <w:r>
+        <w:t>;</w:t>
+      </w:r>
+    </w:p>
+    <w:p>
+      <w:pPr>
+        <w:spacing w:after="0" w:line="240" w:lineRule="auto"/>
+      </w:pPr>
+      <w:r>
+        <w:tab/>
+      </w:r>
+      <w:r>
+        <w:tab/>
+        <w:t>data-&gt;</w:t>
+      </w:r>
+      <w:proofErr w:type="spellStart"/>
+      <w:r>
+        <w:t>numericValue.Units</w:t>
+      </w:r>
+      <w:proofErr w:type="spellEnd"/>
+      <w:r>
+        <w:t xml:space="preserve"> = </w:t>
+      </w:r>
+      <w:proofErr w:type="spellStart"/>
+      <w:proofErr w:type="gramStart"/>
+      <w:r>
+        <w:t>Celcius</w:t>
+      </w:r>
+      <w:proofErr w:type="spellEnd"/>
+      <w:r>
+        <w:t>;</w:t>
+      </w:r>
+      <w:proofErr w:type="gramEnd"/>
+    </w:p>
+    <w:p>
+      <w:pPr>
+        <w:spacing w:after="0" w:line="240" w:lineRule="auto"/>
+      </w:pPr>
+    </w:p>
+    <w:p>
+      <w:pPr>
+        <w:pStyle w:val="ListParagraph"/>
+        <w:numPr>
+          <w:ilvl w:val="0"/>
+          <w:numId w:val="2"/>
+        </w:numPr>
+        <w:spacing w:after="0" w:line="240" w:lineRule="auto"/>
+        <w:rPr>
+          <w:b/>
+          <w:bCs/>
+        </w:rPr>
+      </w:pPr>
+      <w:r>
+        <w:rPr>
+          <w:b/>
+          <w:bCs/>
+        </w:rPr>
+        <w:t xml:space="preserve">The data sample is </w:t>
+      </w:r>
+      <w:proofErr w:type="gramStart"/>
+      <w:r>
+        <w:rPr>
+          <w:b/>
+          <w:bCs/>
+        </w:rPr>
+        <w:t>sent</w:t>
+      </w:r>
+      <w:proofErr w:type="gramEnd"/>
+      <w:r>
+        <w:rPr>
+          <w:b/>
+          <w:bCs/>
+        </w:rPr>
+        <w:t xml:space="preserve"> and a handle is calculated each time</w:t>
+      </w:r>
+      <w:r>
+        <w:rPr>
+          <w:b/>
+          <w:bCs/>
+        </w:rPr>
+        <w:t>:</w:t>
+      </w:r>
+    </w:p>
+    <w:p>
+      <w:pPr>
+        <w:spacing w:after="0" w:line="240" w:lineRule="auto"/>
+      </w:pPr>
+      <w:r>
+        <w:t>//Write Instance #1</w:t>
+      </w:r>
+    </w:p>
+    <w:p>
+      <w:pPr>
+        <w:spacing w:after="0" w:line="240" w:lineRule="auto"/>
+      </w:pPr>
+      <w:r>
+        <w:t xml:space="preserve">        </w:t>
+      </w:r>
+      <w:proofErr w:type="spellStart"/>
+      <w:r>
+        <w:t>retcode</w:t>
+      </w:r>
+      <w:proofErr w:type="spellEnd"/>
+      <w:r>
+        <w:t xml:space="preserve"> = </w:t>
+      </w:r>
+      <w:proofErr w:type="spellStart"/>
+      <w:r>
+        <w:t>typed_writer</w:t>
+      </w:r>
+      <w:proofErr w:type="spellEnd"/>
+      <w:r>
+        <w:t>-&gt;</w:t>
+      </w:r>
+      <w:proofErr w:type="gramStart"/>
+      <w:r>
+        <w:t>write(</w:t>
+      </w:r>
+      <w:proofErr w:type="gramEnd"/>
+      <w:r>
+        <w:t>*data, DDS_HANDLE_NIL);</w:t>
+      </w:r>
+    </w:p>
+    <w:p>
+      <w:pPr>
+        <w:spacing w:after="0" w:line="240" w:lineRule="auto"/>
+      </w:pPr>
+      <w:r>
+        <w:lastRenderedPageBreak/>
+        <w:t xml:space="preserve">        if (</w:t>
+      </w:r>
+      <w:proofErr w:type="spellStart"/>
+      <w:proofErr w:type="gramStart"/>
+      <w:r>
+        <w:t>retcode</w:t>
+      </w:r>
+      <w:proofErr w:type="spellEnd"/>
+      <w:r>
+        <w:t xml:space="preserve"> !</w:t>
+      </w:r>
+      <w:proofErr w:type="gramEnd"/>
+      <w:r>
+        <w:t>= DDS_RETCODE_OK) {</w:t>
+      </w:r>
+    </w:p>
+    <w:p>
+      <w:pPr>
+        <w:spacing w:after="0" w:line="240" w:lineRule="auto"/>
+      </w:pPr>
+      <w:r>
+        <w:t xml:space="preserve">            </w:t>
+      </w:r>
+      <w:proofErr w:type="gramStart"/>
+      <w:r>
+        <w:t>std::</w:t>
+      </w:r>
+      <w:proofErr w:type="spellStart"/>
+      <w:proofErr w:type="gramEnd"/>
+      <w:r>
+        <w:t>cerr</w:t>
+      </w:r>
+      <w:proofErr w:type="spellEnd"/>
+      <w:r>
+        <w:t xml:space="preserve"> &lt;&lt; "write error " &lt;&lt; </w:t>
+      </w:r>
+      <w:proofErr w:type="spellStart"/>
+      <w:r>
+        <w:t>retcode</w:t>
+      </w:r>
+      <w:proofErr w:type="spellEnd"/>
+      <w:r>
+        <w:t xml:space="preserve"> &lt;&lt; std::</w:t>
+      </w:r>
+      <w:proofErr w:type="spellStart"/>
+      <w:r>
+        <w:t>endl</w:t>
+      </w:r>
+      <w:proofErr w:type="spellEnd"/>
+      <w:r>
+        <w:t>;</w:t>
+      </w:r>
+    </w:p>
+    <w:p>
+      <w:pPr>
+        <w:spacing w:after="0" w:line="240" w:lineRule="auto"/>
+      </w:pPr>
+      <w:r>
+        <w:t xml:space="preserve">        }</w:t>
+      </w:r>
+    </w:p>
+    <w:p>
+      <w:pPr>
+        <w:spacing w:after="0" w:line="240" w:lineRule="auto"/>
+      </w:pPr>
+    </w:p>
+    <w:p>
+      <w:pPr>
+        <w:spacing w:after="0" w:line="240" w:lineRule="auto"/>
+      </w:pPr>
+    </w:p>
+    <w:p>
+      <w:pPr>
+        <w:spacing w:after="0" w:line="240" w:lineRule="auto"/>
+        <w:rPr>
+          <w:b/>
+          <w:bCs/>
+        </w:rPr>
+      </w:pPr>
+      <w:r>
+        <w:rPr>
+          <w:b/>
+          <w:bCs/>
+        </w:rPr>
+        <w:t>New School Instance Creation (Greater efficiency)</w:t>
+      </w:r>
+    </w:p>
+    <w:p>
+      <w:pPr>
+        <w:spacing w:after="0" w:line="240" w:lineRule="auto"/>
+      </w:pPr>
+      <w:r>
+        <w:t xml:space="preserve">For a more efficient method of sending </w:t>
+      </w:r>
+      <w:proofErr w:type="gramStart"/>
+      <w:r>
+        <w:t>Instances,  the</w:t>
+      </w:r>
+      <w:proofErr w:type="gramEnd"/>
+      <w:r>
+        <w:t xml:space="preserve"> handle can be calculated once and used repeatedly.  In the </w:t>
+      </w:r>
+      <w:proofErr w:type="spellStart"/>
+      <w:r>
+        <w:t>WinC</w:t>
+      </w:r>
+      <w:proofErr w:type="spellEnd"/>
+      <w:r>
+        <w:t>++98 example</w:t>
+      </w:r>
+      <w:r>
+        <w:t>,</w:t>
+      </w:r>
+      <w:r>
+        <w:t xml:space="preserve"> this method is used.</w:t>
+      </w:r>
+    </w:p>
+    <w:p>
+      <w:pPr>
+        <w:spacing w:after="0" w:line="240" w:lineRule="auto"/>
+      </w:pPr>
+    </w:p>
+    <w:p>
+      <w:pPr>
+        <w:pStyle w:val="ListParagraph"/>
+        <w:numPr>
+          <w:ilvl w:val="0"/>
+          <w:numId w:val="3"/>
+        </w:numPr>
+        <w:spacing w:after="0" w:line="240" w:lineRule="auto"/>
+        <w:rPr>
+          <w:b/>
+          <w:bCs/>
+        </w:rPr>
+      </w:pPr>
+      <w:r>
+        <w:t xml:space="preserve"> </w:t>
+      </w:r>
+      <w:r>
+        <w:rPr>
+          <w:b/>
+          <w:bCs/>
+        </w:rPr>
+        <w:t>The data sample is created</w:t>
+      </w:r>
+      <w:r>
+        <w:rPr>
+          <w:b/>
+          <w:bCs/>
+        </w:rPr>
+        <w:t>, just like before:</w:t>
+      </w:r>
+    </w:p>
+    <w:p>
+      <w:pPr>
+        <w:spacing w:after="0" w:line="240" w:lineRule="auto"/>
+      </w:pPr>
+      <w:r>
+        <w:t xml:space="preserve">   // Create data for writing, allocating all members</w:t>
+      </w:r>
+    </w:p>
+    <w:p>
+      <w:pPr>
+        <w:spacing w:after="0" w:line="240" w:lineRule="auto"/>
+      </w:pPr>
+      <w:r>
+        <w:t xml:space="preserve">    </w:t>
+      </w:r>
+      <w:proofErr w:type="spellStart"/>
+      <w:r>
+        <w:t>Alarms_IntrusionAlarm</w:t>
+      </w:r>
+      <w:proofErr w:type="spellEnd"/>
+      <w:r>
+        <w:t xml:space="preserve"> *data = </w:t>
+      </w:r>
+      <w:proofErr w:type="spellStart"/>
+      <w:r>
+        <w:t>Alarms_</w:t>
+      </w:r>
+      <w:proofErr w:type="gramStart"/>
+      <w:r>
+        <w:t>IntrusionAlarmTypeSupport</w:t>
+      </w:r>
+      <w:proofErr w:type="spellEnd"/>
+      <w:r>
+        <w:t>::</w:t>
+      </w:r>
+      <w:proofErr w:type="spellStart"/>
+      <w:proofErr w:type="gramEnd"/>
+      <w:r>
+        <w:t>create_data</w:t>
+      </w:r>
+      <w:proofErr w:type="spellEnd"/>
+      <w:r>
+        <w:t>();</w:t>
+      </w:r>
+    </w:p>
+    <w:p>
+      <w:pPr>
+        <w:spacing w:after="0" w:line="240" w:lineRule="auto"/>
+      </w:pPr>
+      <w:r>
+        <w:t xml:space="preserve">    if (data == NULL) {</w:t>
+      </w:r>
+    </w:p>
+    <w:p>
+      <w:pPr>
+        <w:spacing w:after="0" w:line="240" w:lineRule="auto"/>
+      </w:pPr>
+      <w:r>
+        <w:t xml:space="preserve">        return </w:t>
+      </w:r>
+      <w:proofErr w:type="spellStart"/>
+      <w:r>
+        <w:t>shutdown_</w:t>
+      </w:r>
+      <w:proofErr w:type="gramStart"/>
+      <w:r>
+        <w:t>participant</w:t>
+      </w:r>
+      <w:proofErr w:type="spellEnd"/>
+      <w:r>
+        <w:t>(</w:t>
+      </w:r>
+      <w:proofErr w:type="gramEnd"/>
+    </w:p>
+    <w:p>
+      <w:pPr>
+        <w:spacing w:after="0" w:line="240" w:lineRule="auto"/>
+      </w:pPr>
+      <w:r>
+        <w:t xml:space="preserve">            participant,</w:t>
+      </w:r>
+    </w:p>
+    <w:p>
+      <w:pPr>
+        <w:spacing w:after="0" w:line="240" w:lineRule="auto"/>
+      </w:pPr>
+      <w:r>
+        <w:t xml:space="preserve">            "</w:t>
+      </w:r>
+      <w:proofErr w:type="spellStart"/>
+      <w:r>
+        <w:t>Alarms_</w:t>
+      </w:r>
+      <w:proofErr w:type="gramStart"/>
+      <w:r>
+        <w:t>IntrusionAlarmTypeSupport</w:t>
+      </w:r>
+      <w:proofErr w:type="spellEnd"/>
+      <w:r>
+        <w:t>::</w:t>
+      </w:r>
+      <w:proofErr w:type="spellStart"/>
+      <w:proofErr w:type="gramEnd"/>
+      <w:r>
+        <w:t>create_data</w:t>
+      </w:r>
+      <w:proofErr w:type="spellEnd"/>
+      <w:r>
+        <w:t xml:space="preserve"> error",</w:t>
+      </w:r>
+    </w:p>
+    <w:p>
+      <w:pPr>
+        <w:spacing w:after="0" w:line="240" w:lineRule="auto"/>
+      </w:pPr>
+      <w:r>
+        <w:t xml:space="preserve">            EXIT_FAILURE</w:t>
+      </w:r>
+      <w:proofErr w:type="gramStart"/>
+      <w:r>
+        <w:t>);</w:t>
+      </w:r>
+      <w:proofErr w:type="gramEnd"/>
+    </w:p>
+    <w:p>
+      <w:pPr>
+        <w:spacing w:after="0" w:line="240" w:lineRule="auto"/>
+      </w:pPr>
+      <w:r>
+        <w:t xml:space="preserve">    }</w:t>
+      </w:r>
+    </w:p>
+    <w:p>
+      <w:pPr>
+        <w:spacing w:after="0" w:line="240" w:lineRule="auto"/>
+      </w:pPr>
+    </w:p>
+    <w:p>
+      <w:pPr>
+        <w:pStyle w:val="ListParagraph"/>
+        <w:numPr>
+          <w:ilvl w:val="0"/>
+          <w:numId w:val="3"/>
+        </w:numPr>
+        <w:spacing w:after="0" w:line="240" w:lineRule="auto"/>
+        <w:rPr>
+          <w:b/>
+          <w:bCs/>
+        </w:rPr>
+      </w:pPr>
+      <w:r>
+        <w:rPr>
+          <w:b/>
+          <w:bCs/>
+        </w:rPr>
+        <w:t>But now the Instance handle is created (calculated once) and stored for re-use:</w:t>
+      </w:r>
+    </w:p>
+    <w:p>
+      <w:pPr>
+        <w:pStyle w:val="ListParagraph"/>
+        <w:spacing w:after="0" w:line="240" w:lineRule="auto"/>
+      </w:pPr>
+      <w:proofErr w:type="spellStart"/>
+      <w:r>
+        <w:t>DDS_InstanceHandle_t</w:t>
+      </w:r>
+      <w:proofErr w:type="spellEnd"/>
+      <w:r>
+        <w:t xml:space="preserve"> fl265Handle = </w:t>
+      </w:r>
+      <w:proofErr w:type="spellStart"/>
+      <w:r>
+        <w:t>typed_writer</w:t>
+      </w:r>
+      <w:proofErr w:type="spellEnd"/>
+      <w:r>
+        <w:t>-&gt;</w:t>
+      </w:r>
+      <w:proofErr w:type="spellStart"/>
+      <w:r>
+        <w:t>register_instance</w:t>
+      </w:r>
+      <w:proofErr w:type="spellEnd"/>
+      <w:r>
+        <w:t>(*data</w:t>
+      </w:r>
+      <w:proofErr w:type="gramStart"/>
+      <w:r>
+        <w:t>);</w:t>
+      </w:r>
+      <w:proofErr w:type="gramEnd"/>
+      <w:r>
+        <w:t xml:space="preserve"> </w:t>
+      </w:r>
+    </w:p>
+    <w:p>
+      <w:pPr>
+        <w:spacing w:after="0" w:line="240" w:lineRule="auto"/>
+      </w:pPr>
+    </w:p>
+    <w:p>
+      <w:pPr>
+        <w:pStyle w:val="ListParagraph"/>
+        <w:numPr>
+          <w:ilvl w:val="0"/>
+          <w:numId w:val="3"/>
+        </w:numPr>
+        <w:spacing w:after="0" w:line="240" w:lineRule="auto"/>
+        <w:rPr>
+          <w:b/>
+          <w:bCs/>
+        </w:rPr>
+      </w:pPr>
+      <w:r>
+        <w:rPr>
+          <w:b/>
+          <w:bCs/>
+        </w:rPr>
+        <w:t>The data sample is populated</w:t>
+      </w:r>
+      <w:r>
+        <w:rPr>
+          <w:b/>
+          <w:bCs/>
+        </w:rPr>
+        <w:t>, just like before</w:t>
+      </w:r>
+      <w:r>
+        <w:rPr>
+          <w:b/>
+          <w:bCs/>
+        </w:rPr>
+        <w:t>:</w:t>
+      </w:r>
+    </w:p>
+    <w:p>
+      <w:pPr>
+        <w:spacing w:after="0" w:line="240" w:lineRule="auto"/>
+      </w:pPr>
+      <w:r>
+        <w:t>//Instance #1 - populating the content of this sample</w:t>
+      </w:r>
+    </w:p>
+    <w:p>
+      <w:pPr>
+        <w:spacing w:after="0" w:line="240" w:lineRule="auto"/>
+      </w:pPr>
+      <w:r>
+        <w:tab/>
+      </w:r>
+      <w:r>
+        <w:tab/>
+        <w:t xml:space="preserve">char </w:t>
+      </w:r>
+      <w:proofErr w:type="spellStart"/>
+      <w:r>
+        <w:t>alarm_</w:t>
+      </w:r>
+      <w:proofErr w:type="gramStart"/>
+      <w:r>
+        <w:t>string</w:t>
+      </w:r>
+      <w:proofErr w:type="spellEnd"/>
+      <w:r>
+        <w:t>[</w:t>
+      </w:r>
+      <w:proofErr w:type="gramEnd"/>
+      <w:r>
+        <w:t>] = "alarm name";</w:t>
+      </w:r>
+    </w:p>
+    <w:p>
+      <w:pPr>
+        <w:spacing w:after="0" w:line="240" w:lineRule="auto"/>
+      </w:pPr>
+      <w:r>
+        <w:tab/>
+      </w:r>
+      <w:r>
+        <w:tab/>
+        <w:t xml:space="preserve">data-&gt;sourceId.id = </w:t>
+      </w:r>
+      <w:proofErr w:type="gramStart"/>
+      <w:r>
+        <w:t>1;  /</w:t>
+      </w:r>
+      <w:proofErr w:type="gramEnd"/>
+      <w:r>
+        <w:t>/note the keyed value is set to something unique</w:t>
+      </w:r>
+    </w:p>
+    <w:p>
+      <w:pPr>
+        <w:spacing w:after="0" w:line="240" w:lineRule="auto"/>
+      </w:pPr>
+      <w:r>
+        <w:tab/>
+      </w:r>
+      <w:r>
+        <w:tab/>
+        <w:t>data-&gt;</w:t>
+      </w:r>
+      <w:proofErr w:type="spellStart"/>
+      <w:r>
+        <w:t>sourceId.resourceId</w:t>
+      </w:r>
+      <w:proofErr w:type="spellEnd"/>
+      <w:r>
+        <w:t xml:space="preserve"> = </w:t>
+      </w:r>
+      <w:proofErr w:type="gramStart"/>
+      <w:r>
+        <w:t>10;  /</w:t>
+      </w:r>
+      <w:proofErr w:type="gramEnd"/>
+      <w:r>
+        <w:t>/note the keyed value is set to something unique</w:t>
+      </w:r>
+    </w:p>
+    <w:p>
+      <w:pPr>
+        <w:spacing w:after="0" w:line="240" w:lineRule="auto"/>
+      </w:pPr>
+      <w:r>
+        <w:tab/>
+      </w:r>
+      <w:r>
+        <w:tab/>
+        <w:t>data-&gt;</w:t>
+      </w:r>
+      <w:proofErr w:type="spellStart"/>
+      <w:r>
+        <w:t>alarmTypeName</w:t>
+      </w:r>
+      <w:proofErr w:type="spellEnd"/>
+      <w:r>
+        <w:t xml:space="preserve"> = </w:t>
+      </w:r>
+      <w:proofErr w:type="spellStart"/>
+      <w:r>
+        <w:t>alarm_</w:t>
+      </w:r>
+      <w:proofErr w:type="gramStart"/>
+      <w:r>
+        <w:t>string</w:t>
+      </w:r>
+      <w:proofErr w:type="spellEnd"/>
+      <w:r>
+        <w:t>;</w:t>
+      </w:r>
+      <w:proofErr w:type="gramEnd"/>
+    </w:p>
+    <w:p>
+      <w:pPr>
+        <w:spacing w:after="0" w:line="240" w:lineRule="auto"/>
+      </w:pPr>
+      <w:r>
+        <w:tab/>
+      </w:r>
+      <w:r>
+        <w:tab/>
+        <w:t xml:space="preserve">data-&gt;severity = </w:t>
+      </w:r>
+      <w:proofErr w:type="gramStart"/>
+      <w:r>
+        <w:t>Critical;</w:t>
+      </w:r>
+      <w:proofErr w:type="gramEnd"/>
+    </w:p>
+    <w:p>
+      <w:pPr>
+        <w:spacing w:after="0" w:line="240" w:lineRule="auto"/>
+      </w:pPr>
+      <w:r>
+        <w:tab/>
+      </w:r>
+      <w:r>
+        <w:tab/>
+        <w:t xml:space="preserve">data-&gt;null = </w:t>
+      </w:r>
+      <w:proofErr w:type="gramStart"/>
+      <w:r>
+        <w:t>Open;</w:t>
+      </w:r>
+      <w:proofErr w:type="gramEnd"/>
+    </w:p>
+    <w:p>
+      <w:pPr>
+        <w:spacing w:after="0" w:line="240" w:lineRule="auto"/>
+      </w:pPr>
+      <w:r>
+        <w:tab/>
+      </w:r>
+      <w:r>
+        <w:tab/>
+        <w:t>data-&gt;</w:t>
+      </w:r>
+      <w:proofErr w:type="spellStart"/>
+      <w:r>
+        <w:t>numericValue.number</w:t>
+      </w:r>
+      <w:proofErr w:type="spellEnd"/>
+      <w:r>
+        <w:t xml:space="preserve"> </w:t>
+      </w:r>
+      <w:proofErr w:type="gramStart"/>
+      <w:r>
+        <w:t>=  (</w:t>
+      </w:r>
+      <w:proofErr w:type="gramEnd"/>
+      <w:r>
+        <w:t xml:space="preserve">float) </w:t>
+      </w:r>
+      <w:proofErr w:type="spellStart"/>
+      <w:r>
+        <w:t>samples_written</w:t>
+      </w:r>
+      <w:proofErr w:type="spellEnd"/>
+      <w:r>
+        <w:t>;</w:t>
+      </w:r>
+    </w:p>
+    <w:p>
+      <w:pPr>
+        <w:spacing w:after="0" w:line="240" w:lineRule="auto"/>
+      </w:pPr>
+      <w:r>
+        <w:tab/>
+      </w:r>
+      <w:r>
+        <w:tab/>
+        <w:t>data-&gt;</w:t>
+      </w:r>
+      <w:proofErr w:type="spellStart"/>
+      <w:r>
+        <w:t>numericValue.Units</w:t>
+      </w:r>
+      <w:proofErr w:type="spellEnd"/>
+      <w:r>
+        <w:t xml:space="preserve"> = </w:t>
+      </w:r>
+      <w:proofErr w:type="spellStart"/>
+      <w:proofErr w:type="gramStart"/>
+      <w:r>
+        <w:t>Celcius</w:t>
+      </w:r>
+      <w:proofErr w:type="spellEnd"/>
+      <w:r>
+        <w:t>;</w:t>
+      </w:r>
+      <w:proofErr w:type="gramEnd"/>
+    </w:p>
+    <w:p>
+      <w:pPr>
+        <w:spacing w:after="0" w:line="240" w:lineRule="auto"/>
+      </w:pPr>
+    </w:p>
+    <w:p>
+      <w:pPr>
+        <w:pStyle w:val="ListParagraph"/>
+        <w:numPr>
+          <w:ilvl w:val="0"/>
+          <w:numId w:val="3"/>
+        </w:numPr>
+        <w:spacing w:after="0" w:line="240" w:lineRule="auto"/>
+        <w:rPr>
+          <w:b/>
+          <w:bCs/>
+        </w:rPr>
+      </w:pPr>
+      <w:r>
+        <w:rPr>
+          <w:b/>
+          <w:bCs/>
+        </w:rPr>
+        <w:t>The data sample is sent</w:t>
+      </w:r>
+      <w:r>
+        <w:rPr>
+          <w:b/>
+          <w:bCs/>
+        </w:rPr>
+        <w:t xml:space="preserve"> but now references the handle that has been </w:t>
+      </w:r>
+      <w:r>
+        <w:rPr>
+          <w:b/>
+          <w:bCs/>
+        </w:rPr>
+        <w:t>created:</w:t>
+      </w:r>
+    </w:p>
+    <w:p>
+      <w:pPr>
+        <w:spacing w:after="0" w:line="240" w:lineRule="auto"/>
+      </w:pPr>
+      <w:r>
+        <w:t>if (</w:t>
+      </w:r>
+      <w:proofErr w:type="spellStart"/>
+      <w:r>
+        <w:t>typed_writer</w:t>
+      </w:r>
+      <w:proofErr w:type="spellEnd"/>
+      <w:r>
+        <w:t>-&gt;</w:t>
+      </w:r>
+      <w:proofErr w:type="gramStart"/>
+      <w:r>
+        <w:t>write(</w:t>
+      </w:r>
+      <w:proofErr w:type="gramEnd"/>
+      <w:r>
+        <w:t>*data, fl265Handle) != DDS_RETCODE_OK) {</w:t>
+      </w:r>
+    </w:p>
+    <w:p>
+      <w:pPr>
+        <w:spacing w:after="0" w:line="240" w:lineRule="auto"/>
+      </w:pPr>
+      <w:r>
+        <w:tab/>
+      </w:r>
+      <w:r>
+        <w:tab/>
+      </w:r>
+      <w:r>
+        <w:tab/>
+      </w:r>
+      <w:proofErr w:type="gramStart"/>
+      <w:r>
+        <w:t>std::</w:t>
+      </w:r>
+      <w:proofErr w:type="spellStart"/>
+      <w:proofErr w:type="gramEnd"/>
+      <w:r>
+        <w:t>cerr</w:t>
+      </w:r>
+      <w:proofErr w:type="spellEnd"/>
+      <w:r>
+        <w:t xml:space="preserve"> &lt;&lt; "write error " &lt;&lt; </w:t>
+      </w:r>
+      <w:proofErr w:type="spellStart"/>
+      <w:r>
+        <w:t>retcode</w:t>
+      </w:r>
+      <w:proofErr w:type="spellEnd"/>
+      <w:r>
+        <w:t xml:space="preserve"> &lt;&lt; std::</w:t>
+      </w:r>
+      <w:proofErr w:type="spellStart"/>
+      <w:r>
+        <w:t>endl</w:t>
+      </w:r>
+      <w:proofErr w:type="spellEnd"/>
+      <w:r>
+        <w:t>;</w:t>
+      </w:r>
+    </w:p>
+    <w:p>
+      <w:pPr>
+        <w:spacing w:after="0" w:line="240" w:lineRule="auto"/>
+      </w:pPr>
+      <w:r>
+        <w:tab/>
+      </w:r>
+      <w:r>
+        <w:tab/>
+        <w:t>}</w:t>
+      </w:r>
+    </w:p>
+    <w:p>
+      <w:pPr>
+        <w:spacing w:after="0" w:line="240" w:lineRule="auto"/>
+        <w:rPr>
+          <w:b/>
+          <w:bCs/>
+        </w:rPr>
+      </w:pPr>
+      <w:r>
+        <w:t xml:space="preserve">Note that the handle created must always be specified along with the correct Instance… in this case it is </w:t>
+      </w:r>
+      <w:r>
+        <w:rPr>
+          <w:b/>
+          <w:bCs/>
+        </w:rPr>
+        <w:t>*data</w:t>
+      </w:r>
+      <w:r>
+        <w:rPr>
+          <w:b/>
+          <w:bCs/>
+        </w:rPr>
+        <w:t>.</w:t>
+      </w:r>
     </w:p>
     <w:p>
       <w:pPr>
@@ -2728,8 +4146,376 @@
       </w:pPr>
     </w:lvl>
   </w:abstractNum>
+  <w:abstractNum w:abstractNumId="1" w15:restartNumberingAfterBreak="0">
+    <w:nsid w:val="262A57EF"/>
+    <w:multiLevelType w:val="hybridMultilevel"/>
+    <w:tmpl w:val="27EE5B98"/>
+    <w:lvl w:ilvl="0" w:tplc="FFFFFFFF">
+      <w:start w:val="1"/>
+      <w:numFmt w:val="decimal"/>
+      <w:lvlText w:val="%1)"/>
+      <w:lvlJc w:val="left"/>
+      <w:pPr>
+        <w:ind w:left="720" w:hanging="360"/>
+      </w:pPr>
+      <w:rPr>
+        <w:rFonts w:hint="default"/>
+      </w:rPr>
+    </w:lvl>
+    <w:lvl w:ilvl="1" w:tplc="FFFFFFFF" w:tentative="1">
+      <w:start w:val="1"/>
+      <w:numFmt w:val="lowerLetter"/>
+      <w:lvlText w:val="%2."/>
+      <w:lvlJc w:val="left"/>
+      <w:pPr>
+        <w:ind w:left="1440" w:hanging="360"/>
+      </w:pPr>
+    </w:lvl>
+    <w:lvl w:ilvl="2" w:tplc="FFFFFFFF" w:tentative="1">
+      <w:start w:val="1"/>
+      <w:numFmt w:val="lowerRoman"/>
+      <w:lvlText w:val="%3."/>
+      <w:lvlJc w:val="right"/>
+      <w:pPr>
+        <w:ind w:left="2160" w:hanging="180"/>
+      </w:pPr>
+    </w:lvl>
+    <w:lvl w:ilvl="3" w:tplc="FFFFFFFF" w:tentative="1">
+      <w:start w:val="1"/>
+      <w:numFmt w:val="decimal"/>
+      <w:lvlText w:val="%4."/>
+      <w:lvlJc w:val="left"/>
+      <w:pPr>
+        <w:ind w:left="2880" w:hanging="360"/>
+      </w:pPr>
+    </w:lvl>
+    <w:lvl w:ilvl="4" w:tplc="FFFFFFFF" w:tentative="1">
+      <w:start w:val="1"/>
+      <w:numFmt w:val="lowerLetter"/>
+      <w:lvlText w:val="%5."/>
+      <w:lvlJc w:val="left"/>
+      <w:pPr>
+        <w:ind w:left="3600" w:hanging="360"/>
+      </w:pPr>
+    </w:lvl>
+    <w:lvl w:ilvl="5" w:tplc="FFFFFFFF" w:tentative="1">
+      <w:start w:val="1"/>
+      <w:numFmt w:val="lowerRoman"/>
+      <w:lvlText w:val="%6."/>
+      <w:lvlJc w:val="right"/>
+      <w:pPr>
+        <w:ind w:left="4320" w:hanging="180"/>
+      </w:pPr>
+    </w:lvl>
+    <w:lvl w:ilvl="6" w:tplc="FFFFFFFF" w:tentative="1">
+      <w:start w:val="1"/>
+      <w:numFmt w:val="decimal"/>
+      <w:lvlText w:val="%7."/>
+      <w:lvlJc w:val="left"/>
+      <w:pPr>
+        <w:ind w:left="5040" w:hanging="360"/>
+      </w:pPr>
+    </w:lvl>
+    <w:lvl w:ilvl="7" w:tplc="FFFFFFFF" w:tentative="1">
+      <w:start w:val="1"/>
+      <w:numFmt w:val="lowerLetter"/>
+      <w:lvlText w:val="%8."/>
+      <w:lvlJc w:val="left"/>
+      <w:pPr>
+        <w:ind w:left="5760" w:hanging="360"/>
+      </w:pPr>
+    </w:lvl>
+    <w:lvl w:ilvl="8" w:tplc="FFFFFFFF" w:tentative="1">
+      <w:start w:val="1"/>
+      <w:numFmt w:val="lowerRoman"/>
+      <w:lvlText w:val="%9."/>
+      <w:lvlJc w:val="right"/>
+      <w:pPr>
+        <w:ind w:left="6480" w:hanging="180"/>
+      </w:pPr>
+    </w:lvl>
+  </w:abstractNum>
+  <w:abstractNum w:abstractNumId="2" w15:restartNumberingAfterBreak="0">
+    <w:nsid w:val="27093D4B"/>
+    <w:multiLevelType w:val="hybridMultilevel"/>
+    <w:tmpl w:val="27EE5B98"/>
+    <w:lvl w:ilvl="0" w:tplc="FFFFFFFF">
+      <w:start w:val="1"/>
+      <w:numFmt w:val="decimal"/>
+      <w:lvlText w:val="%1)"/>
+      <w:lvlJc w:val="left"/>
+      <w:pPr>
+        <w:ind w:left="720" w:hanging="360"/>
+      </w:pPr>
+      <w:rPr>
+        <w:rFonts w:hint="default"/>
+      </w:rPr>
+    </w:lvl>
+    <w:lvl w:ilvl="1" w:tplc="FFFFFFFF" w:tentative="1">
+      <w:start w:val="1"/>
+      <w:numFmt w:val="lowerLetter"/>
+      <w:lvlText w:val="%2."/>
+      <w:lvlJc w:val="left"/>
+      <w:pPr>
+        <w:ind w:left="1440" w:hanging="360"/>
+      </w:pPr>
+    </w:lvl>
+    <w:lvl w:ilvl="2" w:tplc="FFFFFFFF" w:tentative="1">
+      <w:start w:val="1"/>
+      <w:numFmt w:val="lowerRoman"/>
+      <w:lvlText w:val="%3."/>
+      <w:lvlJc w:val="right"/>
+      <w:pPr>
+        <w:ind w:left="2160" w:hanging="180"/>
+      </w:pPr>
+    </w:lvl>
+    <w:lvl w:ilvl="3" w:tplc="FFFFFFFF" w:tentative="1">
+      <w:start w:val="1"/>
+      <w:numFmt w:val="decimal"/>
+      <w:lvlText w:val="%4."/>
+      <w:lvlJc w:val="left"/>
+      <w:pPr>
+        <w:ind w:left="2880" w:hanging="360"/>
+      </w:pPr>
+    </w:lvl>
+    <w:lvl w:ilvl="4" w:tplc="FFFFFFFF" w:tentative="1">
+      <w:start w:val="1"/>
+      <w:numFmt w:val="lowerLetter"/>
+      <w:lvlText w:val="%5."/>
+      <w:lvlJc w:val="left"/>
+      <w:pPr>
+        <w:ind w:left="3600" w:hanging="360"/>
+      </w:pPr>
+    </w:lvl>
+    <w:lvl w:ilvl="5" w:tplc="FFFFFFFF" w:tentative="1">
+      <w:start w:val="1"/>
+      <w:numFmt w:val="lowerRoman"/>
+      <w:lvlText w:val="%6."/>
+      <w:lvlJc w:val="right"/>
+      <w:pPr>
+        <w:ind w:left="4320" w:hanging="180"/>
+      </w:pPr>
+    </w:lvl>
+    <w:lvl w:ilvl="6" w:tplc="FFFFFFFF" w:tentative="1">
+      <w:start w:val="1"/>
+      <w:numFmt w:val="decimal"/>
+      <w:lvlText w:val="%7."/>
+      <w:lvlJc w:val="left"/>
+      <w:pPr>
+        <w:ind w:left="5040" w:hanging="360"/>
+      </w:pPr>
+    </w:lvl>
+    <w:lvl w:ilvl="7" w:tplc="FFFFFFFF" w:tentative="1">
+      <w:start w:val="1"/>
+      <w:numFmt w:val="lowerLetter"/>
+      <w:lvlText w:val="%8."/>
+      <w:lvlJc w:val="left"/>
+      <w:pPr>
+        <w:ind w:left="5760" w:hanging="360"/>
+      </w:pPr>
+    </w:lvl>
+    <w:lvl w:ilvl="8" w:tplc="FFFFFFFF" w:tentative="1">
+      <w:start w:val="1"/>
+      <w:numFmt w:val="lowerRoman"/>
+      <w:lvlText w:val="%9."/>
+      <w:lvlJc w:val="right"/>
+      <w:pPr>
+        <w:ind w:left="6480" w:hanging="180"/>
+      </w:pPr>
+    </w:lvl>
+  </w:abstractNum>
+  <w:abstractNum w:abstractNumId="3" w15:restartNumberingAfterBreak="0">
+    <w:nsid w:val="46684E2A"/>
+    <w:multiLevelType w:val="hybridMultilevel"/>
+    <w:tmpl w:val="27EE5B98"/>
+    <w:lvl w:ilvl="0" w:tplc="6F021CB2">
+      <w:start w:val="1"/>
+      <w:numFmt w:val="decimal"/>
+      <w:lvlText w:val="%1)"/>
+      <w:lvlJc w:val="left"/>
+      <w:pPr>
+        <w:ind w:left="720" w:hanging="360"/>
+      </w:pPr>
+      <w:rPr>
+        <w:rFonts w:hint="default"/>
+      </w:rPr>
+    </w:lvl>
+    <w:lvl w:ilvl="1" w:tplc="04090019" w:tentative="1">
+      <w:start w:val="1"/>
+      <w:numFmt w:val="lowerLetter"/>
+      <w:lvlText w:val="%2."/>
+      <w:lvlJc w:val="left"/>
+      <w:pPr>
+        <w:ind w:left="1440" w:hanging="360"/>
+      </w:pPr>
+    </w:lvl>
+    <w:lvl w:ilvl="2" w:tplc="0409001B" w:tentative="1">
+      <w:start w:val="1"/>
+      <w:numFmt w:val="lowerRoman"/>
+      <w:lvlText w:val="%3."/>
+      <w:lvlJc w:val="right"/>
+      <w:pPr>
+        <w:ind w:left="2160" w:hanging="180"/>
+      </w:pPr>
+    </w:lvl>
+    <w:lvl w:ilvl="3" w:tplc="0409000F" w:tentative="1">
+      <w:start w:val="1"/>
+      <w:numFmt w:val="decimal"/>
+      <w:lvlText w:val="%4."/>
+      <w:lvlJc w:val="left"/>
+      <w:pPr>
+        <w:ind w:left="2880" w:hanging="360"/>
+      </w:pPr>
+    </w:lvl>
+    <w:lvl w:ilvl="4" w:tplc="04090019" w:tentative="1">
+      <w:start w:val="1"/>
+      <w:numFmt w:val="lowerLetter"/>
+      <w:lvlText w:val="%5."/>
+      <w:lvlJc w:val="left"/>
+      <w:pPr>
+        <w:ind w:left="3600" w:hanging="360"/>
+      </w:pPr>
+    </w:lvl>
+    <w:lvl w:ilvl="5" w:tplc="0409001B" w:tentative="1">
+      <w:start w:val="1"/>
+      <w:numFmt w:val="lowerRoman"/>
+      <w:lvlText w:val="%6."/>
+      <w:lvlJc w:val="right"/>
+      <w:pPr>
+        <w:ind w:left="4320" w:hanging="180"/>
+      </w:pPr>
+    </w:lvl>
+    <w:lvl w:ilvl="6" w:tplc="0409000F" w:tentative="1">
+      <w:start w:val="1"/>
+      <w:numFmt w:val="decimal"/>
+      <w:lvlText w:val="%7."/>
+      <w:lvlJc w:val="left"/>
+      <w:pPr>
+        <w:ind w:left="5040" w:hanging="360"/>
+      </w:pPr>
+    </w:lvl>
+    <w:lvl w:ilvl="7" w:tplc="04090019" w:tentative="1">
+      <w:start w:val="1"/>
+      <w:numFmt w:val="lowerLetter"/>
+      <w:lvlText w:val="%8."/>
+      <w:lvlJc w:val="left"/>
+      <w:pPr>
+        <w:ind w:left="5760" w:hanging="360"/>
+      </w:pPr>
+    </w:lvl>
+    <w:lvl w:ilvl="8" w:tplc="0409001B" w:tentative="1">
+      <w:start w:val="1"/>
+      <w:numFmt w:val="lowerRoman"/>
+      <w:lvlText w:val="%9."/>
+      <w:lvlJc w:val="right"/>
+      <w:pPr>
+        <w:ind w:left="6480" w:hanging="180"/>
+      </w:pPr>
+    </w:lvl>
+  </w:abstractNum>
+  <w:abstractNum w:abstractNumId="4" w15:restartNumberingAfterBreak="0">
+    <w:nsid w:val="5A926A87"/>
+    <w:multiLevelType w:val="hybridMultilevel"/>
+    <w:tmpl w:val="27EE5B98"/>
+    <w:lvl w:ilvl="0" w:tplc="FFFFFFFF">
+      <w:start w:val="1"/>
+      <w:numFmt w:val="decimal"/>
+      <w:lvlText w:val="%1)"/>
+      <w:lvlJc w:val="left"/>
+      <w:pPr>
+        <w:ind w:left="720" w:hanging="360"/>
+      </w:pPr>
+      <w:rPr>
+        <w:rFonts w:hint="default"/>
+      </w:rPr>
+    </w:lvl>
+    <w:lvl w:ilvl="1" w:tplc="FFFFFFFF" w:tentative="1">
+      <w:start w:val="1"/>
+      <w:numFmt w:val="lowerLetter"/>
+      <w:lvlText w:val="%2."/>
+      <w:lvlJc w:val="left"/>
+      <w:pPr>
+        <w:ind w:left="1440" w:hanging="360"/>
+      </w:pPr>
+    </w:lvl>
+    <w:lvl w:ilvl="2" w:tplc="FFFFFFFF" w:tentative="1">
+      <w:start w:val="1"/>
+      <w:numFmt w:val="lowerRoman"/>
+      <w:lvlText w:val="%3."/>
+      <w:lvlJc w:val="right"/>
+      <w:pPr>
+        <w:ind w:left="2160" w:hanging="180"/>
+      </w:pPr>
+    </w:lvl>
+    <w:lvl w:ilvl="3" w:tplc="FFFFFFFF" w:tentative="1">
+      <w:start w:val="1"/>
+      <w:numFmt w:val="decimal"/>
+      <w:lvlText w:val="%4."/>
+      <w:lvlJc w:val="left"/>
+      <w:pPr>
+        <w:ind w:left="2880" w:hanging="360"/>
+      </w:pPr>
+    </w:lvl>
+    <w:lvl w:ilvl="4" w:tplc="FFFFFFFF" w:tentative="1">
+      <w:start w:val="1"/>
+      <w:numFmt w:val="lowerLetter"/>
+      <w:lvlText w:val="%5."/>
+      <w:lvlJc w:val="left"/>
+      <w:pPr>
+        <w:ind w:left="3600" w:hanging="360"/>
+      </w:pPr>
+    </w:lvl>
+    <w:lvl w:ilvl="5" w:tplc="FFFFFFFF" w:tentative="1">
+      <w:start w:val="1"/>
+      <w:numFmt w:val="lowerRoman"/>
+      <w:lvlText w:val="%6."/>
+      <w:lvlJc w:val="right"/>
+      <w:pPr>
+        <w:ind w:left="4320" w:hanging="180"/>
+      </w:pPr>
+    </w:lvl>
+    <w:lvl w:ilvl="6" w:tplc="FFFFFFFF" w:tentative="1">
+      <w:start w:val="1"/>
+      <w:numFmt w:val="decimal"/>
+      <w:lvlText w:val="%7."/>
+      <w:lvlJc w:val="left"/>
+      <w:pPr>
+        <w:ind w:left="5040" w:hanging="360"/>
+      </w:pPr>
+    </w:lvl>
+    <w:lvl w:ilvl="7" w:tplc="FFFFFFFF" w:tentative="1">
+      <w:start w:val="1"/>
+      <w:numFmt w:val="lowerLetter"/>
+      <w:lvlText w:val="%8."/>
+      <w:lvlJc w:val="left"/>
+      <w:pPr>
+        <w:ind w:left="5760" w:hanging="360"/>
+      </w:pPr>
+    </w:lvl>
+    <w:lvl w:ilvl="8" w:tplc="FFFFFFFF" w:tentative="1">
+      <w:start w:val="1"/>
+      <w:numFmt w:val="lowerRoman"/>
+      <w:lvlText w:val="%9."/>
+      <w:lvlJc w:val="right"/>
+      <w:pPr>
+        <w:ind w:left="6480" w:hanging="180"/>
+      </w:pPr>
+    </w:lvl>
+  </w:abstractNum>
   <w:num w:numId="1" w16cid:durableId="1087381767">
     <w:abstractNumId w:val="0"/>
+  </w:num>
+  <w:num w:numId="2" w16cid:durableId="1361080271">
+    <w:abstractNumId w:val="3"/>
+  </w:num>
+  <w:num w:numId="3" w16cid:durableId="247347853">
+    <w:abstractNumId w:val="4"/>
+  </w:num>
+  <w:num w:numId="4" w16cid:durableId="580942383">
+    <w:abstractNumId w:val="1"/>
+  </w:num>
+  <w:num w:numId="5" w16cid:durableId="846483704">
+    <w:abstractNumId w:val="2"/>
   </w:num>
 </w:numbering>
 </file>

</xml_diff>